<commit_message>
added a sentance and changed a few words
</commit_message>
<xml_diff>
--- a/ProjectRequirements/Summary.docx
+++ b/ProjectRequirements/Summary.docx
@@ -3450,7 +3450,13 @@
         <w:t>6000</w:t>
       </w:r>
       <w:r>
-        <w:t xml:space="preserve">. However, </w:t>
+        <w:t xml:space="preserve">. </w:t>
+      </w:r>
+      <w:r>
+        <w:t>Moreover</w:t>
+      </w:r>
+      <w:r>
+        <w:t xml:space="preserve">, </w:t>
       </w:r>
       <w:r>
         <w:t xml:space="preserve">upon sampling additional data, Figure 2 illustrates the </w:t>
@@ -3504,10 +3510,7 @@
         <w:t xml:space="preserve"> </w:t>
       </w:r>
       <w:r>
-        <w:t>(Figure 2)</w:t>
-      </w:r>
-      <w:r>
-        <w:t xml:space="preserve"> </w:t>
+        <w:t xml:space="preserve">(Figure 2) </w:t>
       </w:r>
       <w:r>
         <w:t xml:space="preserve">supports </w:t>

</xml_diff>